<commit_message>
25.04.2025_Reverting all the changes done for inserting images
</commit_message>
<xml_diff>
--- a/src/main/resources/templates/ResidentEvil4.docx
+++ b/src/main/resources/templates/ResidentEvil4.docx
@@ -160,9 +160,8 @@
           <w:p>
             <w:pPr>
               <w:rPr>
-                <w:sz w:val="24"/>
-                <w:szCs w:val="24"/>
-                <w:u w:val="single"/>
+                <w:sz w:val="28"/>
+                <w:szCs w:val="28"/>
                 <w:lang w:val="en-US"/>
               </w:rPr>
             </w:pPr>
@@ -183,6 +182,77 @@
                 <w:lang w:val="en-US"/>
               </w:rPr>
               <w:t xml:space="preserve"> ${event}</w:t>
+            </w:r>
+            <w:r>
+              <w:rPr>
+                <w:sz w:val="28"/>
+                <w:szCs w:val="28"/>
+                <w:lang w:val="en-US"/>
+              </w:rPr>
+              <w:t>,</w:t>
+            </w:r>
+          </w:p>
+          <w:p>
+            <w:pPr>
+              <w:rPr>
+                <w:sz w:val="28"/>
+                <w:szCs w:val="28"/>
+                <w:u w:val="single"/>
+                <w:lang w:val="en-US"/>
+              </w:rPr>
+            </w:pPr>
+          </w:p>
+          <w:p>
+            <w:pPr>
+              <w:rPr>
+                <w:sz w:val="24"/>
+                <w:szCs w:val="24"/>
+                <w:lang w:val="en-US"/>
+              </w:rPr>
+            </w:pPr>
+            <w:r>
+              <w:rPr>
+                <w:b/>
+                <w:bCs/>
+                <w:sz w:val="28"/>
+                <w:szCs w:val="28"/>
+                <w:lang w:val="en-US"/>
+              </w:rPr>
+              <w:t>Image:</w:t>
+            </w:r>
+            <w:r>
+              <w:rPr>
+                <w:sz w:val="24"/>
+                <w:szCs w:val="24"/>
+                <w:lang w:val="en-US"/>
+              </w:rPr>
+              <w:t xml:space="preserve"> </w:t>
+            </w:r>
+            <w:r>
+              <w:rPr>
+                <w:sz w:val="28"/>
+                <w:szCs w:val="28"/>
+                <w:lang w:val="en-US"/>
+              </w:rPr>
+              <w:t>${</w:t>
+            </w:r>
+            <w:proofErr w:type="spellStart"/>
+            <w:r>
+              <w:rPr>
+                <w:sz w:val="28"/>
+                <w:szCs w:val="28"/>
+                <w:lang w:val="en-US"/>
+              </w:rPr>
+              <w:t>imagePic</w:t>
+            </w:r>
+            <w:proofErr w:type="spellEnd"/>
+            <w:r>
+              <w:rPr>
+                <w:sz w:val="28"/>
+                <w:szCs w:val="28"/>
+                <w:lang w:val="en-US"/>
+              </w:rPr>
+              <w:t>}</w:t>
             </w:r>
           </w:p>
         </w:tc>

</xml_diff>

<commit_message>
01.05.2025_This change is regarding the find-replace text using apache POI and taking word doc as base64
</commit_message>
<xml_diff>
--- a/src/main/resources/templates/ResidentEvil4.docx
+++ b/src/main/resources/templates/ResidentEvil4.docx
@@ -195,65 +195,11 @@
           <w:p>
             <w:pPr>
               <w:rPr>
-                <w:sz w:val="28"/>
-                <w:szCs w:val="28"/>
-                <w:u w:val="single"/>
-                <w:lang w:val="en-US"/>
-              </w:rPr>
-            </w:pPr>
-          </w:p>
-          <w:p>
-            <w:pPr>
-              <w:rPr>
                 <w:sz w:val="24"/>
                 <w:szCs w:val="24"/>
                 <w:lang w:val="en-US"/>
               </w:rPr>
             </w:pPr>
-            <w:r>
-              <w:rPr>
-                <w:b/>
-                <w:bCs/>
-                <w:sz w:val="28"/>
-                <w:szCs w:val="28"/>
-                <w:lang w:val="en-US"/>
-              </w:rPr>
-              <w:t>Image:</w:t>
-            </w:r>
-            <w:r>
-              <w:rPr>
-                <w:sz w:val="24"/>
-                <w:szCs w:val="24"/>
-                <w:lang w:val="en-US"/>
-              </w:rPr>
-              <w:t xml:space="preserve"> </w:t>
-            </w:r>
-            <w:r>
-              <w:rPr>
-                <w:sz w:val="28"/>
-                <w:szCs w:val="28"/>
-                <w:lang w:val="en-US"/>
-              </w:rPr>
-              <w:t>${</w:t>
-            </w:r>
-            <w:proofErr w:type="spellStart"/>
-            <w:r>
-              <w:rPr>
-                <w:sz w:val="28"/>
-                <w:szCs w:val="28"/>
-                <w:lang w:val="en-US"/>
-              </w:rPr>
-              <w:t>imagePic</w:t>
-            </w:r>
-            <w:proofErr w:type="spellEnd"/>
-            <w:r>
-              <w:rPr>
-                <w:sz w:val="28"/>
-                <w:szCs w:val="28"/>
-                <w:lang w:val="en-US"/>
-              </w:rPr>
-              <w:t>}</w:t>
-            </w:r>
           </w:p>
         </w:tc>
       </w:tr>

</xml_diff>